<commit_message>
PS: Final build and documentation is updated
</commit_message>
<xml_diff>
--- a/Documentation/Minimum Viable Project.docx
+++ b/Documentation/Minimum Viable Project.docx
@@ -32,15 +32,10 @@
       </w:r>
       <w:r>
         <w:tab/>
-        <w:t>Code fully integrated into a Version Control System using the feature-branch model: master/</w:t>
-      </w:r>
-      <w:proofErr w:type="spellStart"/>
-      <w:r>
-        <w:t>dev</w:t>
-      </w:r>
-      <w:proofErr w:type="spellEnd"/>
-      <w:r>
-        <w:t>/multiple features.</w:t>
+        <w:t>Code fully integrated into a Version Control System using the feature-branch model: master/dev/multiple features.</w:t>
+      </w:r>
+      <w:r>
+        <w:t xml:space="preserve"> Y</w:t>
       </w:r>
     </w:p>
     <w:p>
@@ -54,6 +49,9 @@
         <w:tab/>
         <w:t>A project management board with full expansion on user stories, acceptance criteria and tasks needed to complete the project.</w:t>
       </w:r>
+      <w:r>
+        <w:t xml:space="preserve"> Y</w:t>
+      </w:r>
     </w:p>
     <w:p>
       <w:pPr>
@@ -66,6 +64,9 @@
         <w:tab/>
         <w:t>A risk assessment which outlines the issues and risks faced during the project timeframe.</w:t>
       </w:r>
+      <w:r>
+        <w:t xml:space="preserve"> Y</w:t>
+      </w:r>
     </w:p>
     <w:p>
       <w:pPr>
@@ -78,6 +79,9 @@
         <w:tab/>
         <w:t xml:space="preserve">A relational database, locally or within the Cloud, which is used to persist data for the project. </w:t>
       </w:r>
+      <w:r>
+        <w:t>Y</w:t>
+      </w:r>
     </w:p>
     <w:p>
       <w:pPr>
@@ -98,6 +102,9 @@
       <w:r>
         <w:t xml:space="preserve"> board.</w:t>
       </w:r>
+      <w:r>
+        <w:t xml:space="preserve"> Y</w:t>
+      </w:r>
     </w:p>
     <w:p>
       <w:pPr>
@@ -110,6 +117,9 @@
         <w:tab/>
         <w:t>A build of your application, including any dependencies it might need, produced using an integrated build tool.</w:t>
       </w:r>
+      <w:r>
+        <w:t xml:space="preserve"> Y</w:t>
+      </w:r>
     </w:p>
     <w:p>
       <w:pPr>
@@ -122,6 +132,9 @@
         <w:tab/>
         <w:t>Code ran through a static analysis tool, with relevant refactoring of your code accordingly to reduce code smells, bugs, and vulnerabilities.</w:t>
       </w:r>
+      <w:r>
+        <w:t xml:space="preserve"> Y</w:t>
+      </w:r>
     </w:p>
     <w:p>
       <w:pPr>
@@ -134,6 +147,9 @@
         <w:tab/>
         <w:t>A functional ‘front-end’ website which connects to your back-end API.</w:t>
       </w:r>
+      <w:r>
+        <w:t xml:space="preserve"> Y</w:t>
+      </w:r>
     </w:p>
     <w:p>
       <w:pPr>
@@ -148,6 +164,9 @@
       </w:r>
       <w:r>
         <w:t>sting.</w:t>
+      </w:r>
+      <w:r>
+        <w:t xml:space="preserve"> Y</w:t>
       </w:r>
     </w:p>
     <w:p>
@@ -172,6 +191,9 @@
         <w:t>pokemon</w:t>
       </w:r>
       <w:proofErr w:type="spellEnd"/>
+      <w:r>
+        <w:t xml:space="preserve"> Y</w:t>
+      </w:r>
     </w:p>
     <w:p>
       <w:pPr>
@@ -190,6 +212,9 @@
         <w:t>pokemon</w:t>
       </w:r>
       <w:proofErr w:type="spellEnd"/>
+      <w:r>
+        <w:t xml:space="preserve"> Y</w:t>
+      </w:r>
     </w:p>
     <w:p>
       <w:pPr>
@@ -208,6 +233,9 @@
         <w:t>pokemon</w:t>
       </w:r>
       <w:proofErr w:type="spellEnd"/>
+      <w:r>
+        <w:t xml:space="preserve"> Y</w:t>
+      </w:r>
     </w:p>
     <w:p>
       <w:pPr>
@@ -226,6 +254,14 @@
         <w:t>pokemon</w:t>
       </w:r>
       <w:proofErr w:type="spellEnd"/>
+      <w:r>
+        <w:t xml:space="preserve"> Y</w:t>
+      </w:r>
+    </w:p>
+    <w:p>
+      <w:pPr>
+        <w:spacing w:after="0"/>
+      </w:pPr>
     </w:p>
     <w:p>
       <w:pPr>
@@ -237,21 +273,11 @@
         <w:spacing w:after="0"/>
       </w:pPr>
       <w:r>
-        <w:t xml:space="preserve">Able to Search for a </w:t>
-      </w:r>
-      <w:proofErr w:type="spellStart"/>
-      <w:r>
-        <w:t>pokemon</w:t>
-      </w:r>
-      <w:proofErr w:type="spellEnd"/>
-      <w:r>
-        <w:t xml:space="preserve"> based on parameters</w:t>
-      </w:r>
-    </w:p>
-    <w:p>
-      <w:pPr>
-        <w:spacing w:after="0"/>
-      </w:pPr>
+        <w:t>Functioning front end</w:t>
+      </w:r>
+      <w:r>
+        <w:t xml:space="preserve"> Y</w:t>
+      </w:r>
     </w:p>
     <w:p>
       <w:pPr>
@@ -263,7 +289,10 @@
         <w:spacing w:after="0"/>
       </w:pPr>
       <w:r>
-        <w:t>Functioning front end</w:t>
+        <w:t>Functioning back end</w:t>
+      </w:r>
+      <w:r>
+        <w:t xml:space="preserve"> Y</w:t>
       </w:r>
     </w:p>
     <w:p>
@@ -276,7 +305,10 @@
         <w:spacing w:after="0"/>
       </w:pPr>
       <w:r>
-        <w:t>Functioning back end</w:t>
+        <w:t>Created Jira Board</w:t>
+      </w:r>
+      <w:r>
+        <w:t xml:space="preserve"> Y</w:t>
       </w:r>
     </w:p>
     <w:p>
@@ -289,7 +321,10 @@
         <w:spacing w:after="0"/>
       </w:pPr>
       <w:r>
-        <w:t>Created Jira Board</w:t>
+        <w:t>Created UML and ERD</w:t>
+      </w:r>
+      <w:r>
+        <w:t xml:space="preserve"> Y</w:t>
       </w:r>
     </w:p>
     <w:p>
@@ -302,7 +337,10 @@
         <w:spacing w:after="0"/>
       </w:pPr>
       <w:r>
-        <w:t>Created UML and ERD</w:t>
+        <w:t>Created Risk Assessment</w:t>
+      </w:r>
+      <w:r>
+        <w:t xml:space="preserve"> Y</w:t>
       </w:r>
     </w:p>
     <w:p>
@@ -315,7 +353,10 @@
         <w:spacing w:after="0"/>
       </w:pPr>
       <w:r>
-        <w:t>Created Risk Assessment</w:t>
+        <w:t>Created User Stories</w:t>
+      </w:r>
+      <w:r>
+        <w:t xml:space="preserve"> Y</w:t>
       </w:r>
     </w:p>
     <w:p>
@@ -328,7 +369,10 @@
         <w:spacing w:after="0"/>
       </w:pPr>
       <w:r>
-        <w:t>Created User Stories</w:t>
+        <w:t>Screenshots of progress made</w:t>
+      </w:r>
+      <w:r>
+        <w:t xml:space="preserve"> Y</w:t>
       </w:r>
     </w:p>
     <w:p>
@@ -341,7 +385,10 @@
         <w:spacing w:after="0"/>
       </w:pPr>
       <w:r>
-        <w:t>Screenshots of progress made</w:t>
+        <w:t>Added a README file</w:t>
+      </w:r>
+      <w:r>
+        <w:t xml:space="preserve"> Y</w:t>
       </w:r>
     </w:p>
     <w:p>
@@ -354,29 +401,15 @@
         <w:spacing w:after="0"/>
       </w:pPr>
       <w:r>
-        <w:t>Added a README file</w:t>
-      </w:r>
-    </w:p>
-    <w:p>
-      <w:pPr>
-        <w:pStyle w:val="ListParagraph"/>
-        <w:numPr>
-          <w:ilvl w:val="0"/>
-          <w:numId w:val="1"/>
-        </w:numPr>
-        <w:spacing w:after="0"/>
-      </w:pPr>
-      <w:r>
         <w:t>Packaged using maven</w:t>
       </w:r>
-    </w:p>
-    <w:p>
-      <w:pPr>
-        <w:pStyle w:val="ListParagraph"/>
-        <w:numPr>
-          <w:ilvl w:val="0"/>
-          <w:numId w:val="1"/>
-        </w:numPr>
+      <w:r>
+        <w:t xml:space="preserve"> Y</w:t>
+      </w:r>
+    </w:p>
+    <w:p>
+      <w:pPr>
+        <w:pStyle w:val="ListParagraph"/>
         <w:spacing w:after="0"/>
       </w:pPr>
       <w:bookmarkStart w:id="0" w:name="_GoBack"/>

</xml_diff>